<commit_message>
Made different tile variations for gameplay
</commit_message>
<xml_diff>
--- a/Proposal/2DAE20_Mauro_Deryckere_Unity_Proposal.docx
+++ b/Proposal/2DAE20_Mauro_Deryckere_Unity_Proposal.docx
@@ -167,6 +167,31 @@
                                 <w:lang w:val="en-US"/>
                               </w:rPr>
                             </w:pPr>
+                            <w:r>
+                              <w:rPr>
+                                <w:lang w:val="en-US"/>
+                              </w:rPr>
+                              <w:t xml:space="preserve">Endless </w:t>
+                            </w:r>
+                            <w:r>
+                              <w:rPr>
+                                <w:lang w:val="en-US"/>
+                              </w:rPr>
+                              <w:t>“runner”</w:t>
+                            </w:r>
+                            <w:r>
+                              <w:rPr>
+                                <w:lang w:val="en-US"/>
+                              </w:rPr>
+                              <w:t xml:space="preserve"> (glider)</w:t>
+                            </w:r>
+                          </w:p>
+                          <w:p>
+                            <w:pPr>
+                              <w:rPr>
+                                <w:lang w:val="en-US"/>
+                              </w:rPr>
+                            </w:pPr>
                           </w:p>
                         </w:txbxContent>
                       </wps:txbx>
@@ -194,6 +219,31 @@
               <v:shape id="Text Box 2" o:spid="_x0000_s1026" type="#_x0000_t202" style="position:absolute;margin-left:0;margin-top:14.1pt;width:441pt;height:72.5pt;z-index:251663360;visibility:visible;mso-wrap-style:square;mso-width-percent:0;mso-height-percent:0;mso-wrap-distance-left:9pt;mso-wrap-distance-top:3.6pt;mso-wrap-distance-right:9pt;mso-wrap-distance-bottom:3.6pt;mso-position-horizontal:absolute;mso-position-horizontal-relative:text;mso-position-vertical:absolute;mso-position-vertical-relative:text;mso-width-percent:0;mso-height-percent:0;mso-width-relative:margin;mso-height-relative:margin;v-text-anchor:top" o:gfxdata="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">
                 <v:textbox>
                   <w:txbxContent>
+                    <w:p>
+                      <w:pPr>
+                        <w:rPr>
+                          <w:lang w:val="en-US"/>
+                        </w:rPr>
+                      </w:pPr>
+                      <w:r>
+                        <w:rPr>
+                          <w:lang w:val="en-US"/>
+                        </w:rPr>
+                        <w:t xml:space="preserve">Endless </w:t>
+                      </w:r>
+                      <w:r>
+                        <w:rPr>
+                          <w:lang w:val="en-US"/>
+                        </w:rPr>
+                        <w:t>“runner”</w:t>
+                      </w:r>
+                      <w:r>
+                        <w:rPr>
+                          <w:lang w:val="en-US"/>
+                        </w:rPr>
+                        <w:t xml:space="preserve"> (glider)</w:t>
+                      </w:r>
+                    </w:p>
                     <w:p>
                       <w:pPr>
                         <w:rPr>
@@ -285,6 +335,81 @@
                                 <w:lang w:val="en-US"/>
                               </w:rPr>
                             </w:pPr>
+                            <w:r>
+                              <w:rPr>
+                                <w:b/>
+                                <w:bCs/>
+                                <w:lang w:val="en-US"/>
+                              </w:rPr>
+                              <w:t>Camera:</w:t>
+                            </w:r>
+                            <w:r>
+                              <w:rPr>
+                                <w:lang w:val="en-US"/>
+                              </w:rPr>
+                              <w:t xml:space="preserve"> Third-person, slightly behind and above the player, smoothly following their forward movement.</w:t>
+                            </w:r>
+                          </w:p>
+                          <w:p>
+                            <w:pPr>
+                              <w:rPr>
+                                <w:lang w:val="en-US"/>
+                              </w:rPr>
+                            </w:pPr>
+                            <w:r>
+                              <w:rPr>
+                                <w:b/>
+                                <w:bCs/>
+                                <w:lang w:val="en-US"/>
+                              </w:rPr>
+                              <w:t>Character:</w:t>
+                            </w:r>
+                            <w:r>
+                              <w:rPr>
+                                <w:lang w:val="en-US"/>
+                              </w:rPr>
+                              <w:t xml:space="preserve"> A glider moving constantly forward through a series of procedurally generated tiles. The player must navigate around obstacles and collect power-ups.</w:t>
+                            </w:r>
+                          </w:p>
+                          <w:p>
+                            <w:pPr>
+                              <w:rPr>
+                                <w:b/>
+                                <w:bCs/>
+                                <w:lang w:val="en-US"/>
+                              </w:rPr>
+                            </w:pPr>
+                            <w:r>
+                              <w:rPr>
+                                <w:b/>
+                                <w:bCs/>
+                                <w:lang w:val="en-US"/>
+                              </w:rPr>
+                              <w:t>Controls</w:t>
+                            </w:r>
+                            <w:r>
+                              <w:rPr>
+                                <w:b/>
+                                <w:bCs/>
+                                <w:lang w:val="en-US"/>
+                              </w:rPr>
+                              <w:t xml:space="preserve">: </w:t>
+                            </w:r>
+                            <w:r>
+                              <w:rPr>
+                                <w:b/>
+                                <w:bCs/>
+                                <w:lang w:val="en-US"/>
+                              </w:rPr>
+                              <w:br/>
+                              <w:t xml:space="preserve">- </w:t>
+                            </w:r>
+                            <w:r>
+                              <w:rPr>
+                                <w:lang w:val="en-US"/>
+                              </w:rPr>
+                              <w:t>A / D: Steer left and right.</w:t>
+                            </w:r>
                           </w:p>
                         </w:txbxContent>
                       </wps:txbx>
@@ -314,6 +439,81 @@
                           <w:lang w:val="en-US"/>
                         </w:rPr>
                       </w:pPr>
+                      <w:r>
+                        <w:rPr>
+                          <w:b/>
+                          <w:bCs/>
+                          <w:lang w:val="en-US"/>
+                        </w:rPr>
+                        <w:t>Camera:</w:t>
+                      </w:r>
+                      <w:r>
+                        <w:rPr>
+                          <w:lang w:val="en-US"/>
+                        </w:rPr>
+                        <w:t xml:space="preserve"> Third-person, slightly behind and above the player, smoothly following their forward movement.</w:t>
+                      </w:r>
+                    </w:p>
+                    <w:p>
+                      <w:pPr>
+                        <w:rPr>
+                          <w:lang w:val="en-US"/>
+                        </w:rPr>
+                      </w:pPr>
+                      <w:r>
+                        <w:rPr>
+                          <w:b/>
+                          <w:bCs/>
+                          <w:lang w:val="en-US"/>
+                        </w:rPr>
+                        <w:t>Character:</w:t>
+                      </w:r>
+                      <w:r>
+                        <w:rPr>
+                          <w:lang w:val="en-US"/>
+                        </w:rPr>
+                        <w:t xml:space="preserve"> A glider moving constantly forward through a series of procedurally generated tiles. The player must navigate around obstacles and collect power-ups.</w:t>
+                      </w:r>
+                    </w:p>
+                    <w:p>
+                      <w:pPr>
+                        <w:rPr>
+                          <w:b/>
+                          <w:bCs/>
+                          <w:lang w:val="en-US"/>
+                        </w:rPr>
+                      </w:pPr>
+                      <w:r>
+                        <w:rPr>
+                          <w:b/>
+                          <w:bCs/>
+                          <w:lang w:val="en-US"/>
+                        </w:rPr>
+                        <w:t>Controls</w:t>
+                      </w:r>
+                      <w:r>
+                        <w:rPr>
+                          <w:b/>
+                          <w:bCs/>
+                          <w:lang w:val="en-US"/>
+                        </w:rPr>
+                        <w:t xml:space="preserve">: </w:t>
+                      </w:r>
+                      <w:r>
+                        <w:rPr>
+                          <w:b/>
+                          <w:bCs/>
+                          <w:lang w:val="en-US"/>
+                        </w:rPr>
+                        <w:br/>
+                        <w:t xml:space="preserve">- </w:t>
+                      </w:r>
+                      <w:r>
+                        <w:rPr>
+                          <w:lang w:val="en-US"/>
+                        </w:rPr>
+                        <w:t>A / D: Steer left and right.</w:t>
+                      </w:r>
                     </w:p>
                   </w:txbxContent>
                 </v:textbox>
@@ -828,12 +1028,12 @@
       </w:r>
     </w:p>
     <w:sectPr>
-      <w:headerReference w:type="even" r:id="rId10"/>
-      <w:headerReference w:type="default" r:id="rId11"/>
-      <w:footerReference w:type="even" r:id="rId12"/>
-      <w:footerReference w:type="default" r:id="rId13"/>
-      <w:headerReference w:type="first" r:id="rId14"/>
-      <w:footerReference w:type="first" r:id="rId15"/>
+      <w:headerReference w:type="even" r:id="rId11"/>
+      <w:headerReference w:type="default" r:id="rId12"/>
+      <w:footerReference w:type="even" r:id="rId13"/>
+      <w:footerReference w:type="default" r:id="rId14"/>
+      <w:headerReference w:type="first" r:id="rId15"/>
+      <w:footerReference w:type="first" r:id="rId16"/>
       <w:pgSz w:w="11906" w:h="16838"/>
       <w:pgMar w:top="1440" w:right="1440" w:bottom="1440" w:left="1440" w:header="708" w:footer="708" w:gutter="0"/>
       <w:cols w:space="708"/>
@@ -1041,6 +1241,126 @@
     </w:r>
   </w:p>
 </w:hdr>
+</file>
+
+<file path=word/numbering.xml><?xml version="1.0" encoding="utf-8"?>
+<w:numbering xmlns:wpc="http://schemas.microsoft.com/office/word/2010/wordprocessingCanvas" xmlns:cx="http://schemas.microsoft.com/office/drawing/2014/chartex" xmlns:cx1="http://schemas.microsoft.com/office/drawing/2015/9/8/chartex" xmlns:cx2="http://schemas.microsoft.com/office/drawing/2015/10/21/chartex" xmlns:cx3="http://schemas.microsoft.com/office/drawing/2016/5/9/chartex" xmlns:cx4="http://schemas.microsoft.com/office/drawing/2016/5/10/chartex" xmlns:cx5="http://schemas.microsoft.com/office/drawing/2016/5/11/chartex" xmlns:cx6="http://schemas.microsoft.com/office/drawing/2016/5/12/chartex" xmlns:cx7="http://schemas.microsoft.com/office/drawing/2016/5/13/chartex" xmlns:cx8="http://schemas.microsoft.com/office/drawing/2016/5/14/chartex" xmlns:mc="http://schemas.openxmlformats.org/markup-compatibility/2006" xmlns:aink="http://schemas.microsoft.com/office/drawing/2016/ink" xmlns:am3d="http://schemas.microsoft.com/office/drawing/2017/model3d" xmlns:o="urn:schemas-microsoft-com:office:office" xmlns:oel="http://schemas.microsoft.com/office/2019/extlst" xmlns:r="http://schemas.openxmlformats.org/officeDocument/2006/relationships" xmlns:m="http://schemas.openxmlformats.org/officeDocument/2006/math" xmlns:v="urn:schemas-microsoft-com:vml" xmlns:wp14="http://schemas.microsoft.com/office/word/2010/wordprocessingDrawing" xmlns:wp="http://schemas.openxmlformats.org/drawingml/2006/wordprocessingDrawing" xmlns:w10="urn:schemas-microsoft-com:office:word" xmlns:w="http://schemas.openxmlformats.org/wordprocessingml/2006/main" xmlns:w14="http://schemas.microsoft.com/office/word/2010/wordml" xmlns:w15="http://schemas.microsoft.com/office/word/2012/wordml" xmlns:w16cex="http://schemas.microsoft.com/office/word/2018/wordml/cex" xmlns:w16cid="http://schemas.microsoft.com/office/word/2016/wordml/cid" xmlns:w16="http://schemas.microsoft.com/office/word/2018/wordml" xmlns:w16du="http://schemas.microsoft.com/office/word/2023/wordml/word16du" xmlns:w16sdtdh="http://schemas.microsoft.com/office/word/2020/wordml/sdtdatahash" xmlns:w16sdtfl="http://schemas.microsoft.com/office/word/2024/wordml/sdtformatlock" xmlns:w16se="http://schemas.microsoft.com/office/word/2015/wordml/symex" xmlns:wpg="http://schemas.microsoft.com/office/word/2010/wordprocessingGroup" xmlns:wpi="http://schemas.microsoft.com/office/word/2010/wordprocessingInk" xmlns:wne="http://schemas.microsoft.com/office/word/2006/wordml" xmlns:wps="http://schemas.microsoft.com/office/word/2010/wordprocessingShape" mc:Ignorable="w14 w15 w16se w16cid w16 w16cex w16sdtdh w16sdtfl w16du wp14">
+  <w:abstractNum w:abstractNumId="0" w15:restartNumberingAfterBreak="0">
+    <w:nsid w:val="308C2694"/>
+    <w:multiLevelType w:val="hybridMultilevel"/>
+    <w:tmpl w:val="CD5A7E3A"/>
+    <w:lvl w:ilvl="0" w:tplc="A922299C">
+      <w:numFmt w:val="bullet"/>
+      <w:lvlText w:val="-"/>
+      <w:lvlJc w:val="left"/>
+      <w:pPr>
+        <w:ind w:left="720" w:hanging="360"/>
+      </w:pPr>
+      <w:rPr>
+        <w:rFonts w:ascii="Calibri" w:eastAsiaTheme="minorHAnsi" w:hAnsi="Calibri" w:cs="Calibri" w:hint="default"/>
+      </w:rPr>
+    </w:lvl>
+    <w:lvl w:ilvl="1" w:tplc="04130003" w:tentative="1">
+      <w:start w:val="1"/>
+      <w:numFmt w:val="bullet"/>
+      <w:lvlText w:val="o"/>
+      <w:lvlJc w:val="left"/>
+      <w:pPr>
+        <w:ind w:left="1440" w:hanging="360"/>
+      </w:pPr>
+      <w:rPr>
+        <w:rFonts w:ascii="Courier New" w:hAnsi="Courier New" w:cs="Courier New" w:hint="default"/>
+      </w:rPr>
+    </w:lvl>
+    <w:lvl w:ilvl="2" w:tplc="04130005" w:tentative="1">
+      <w:start w:val="1"/>
+      <w:numFmt w:val="bullet"/>
+      <w:lvlText w:val=""/>
+      <w:lvlJc w:val="left"/>
+      <w:pPr>
+        <w:ind w:left="2160" w:hanging="360"/>
+      </w:pPr>
+      <w:rPr>
+        <w:rFonts w:ascii="Wingdings" w:hAnsi="Wingdings" w:hint="default"/>
+      </w:rPr>
+    </w:lvl>
+    <w:lvl w:ilvl="3" w:tplc="04130001" w:tentative="1">
+      <w:start w:val="1"/>
+      <w:numFmt w:val="bullet"/>
+      <w:lvlText w:val=""/>
+      <w:lvlJc w:val="left"/>
+      <w:pPr>
+        <w:ind w:left="2880" w:hanging="360"/>
+      </w:pPr>
+      <w:rPr>
+        <w:rFonts w:ascii="Symbol" w:hAnsi="Symbol" w:hint="default"/>
+      </w:rPr>
+    </w:lvl>
+    <w:lvl w:ilvl="4" w:tplc="04130003" w:tentative="1">
+      <w:start w:val="1"/>
+      <w:numFmt w:val="bullet"/>
+      <w:lvlText w:val="o"/>
+      <w:lvlJc w:val="left"/>
+      <w:pPr>
+        <w:ind w:left="3600" w:hanging="360"/>
+      </w:pPr>
+      <w:rPr>
+        <w:rFonts w:ascii="Courier New" w:hAnsi="Courier New" w:cs="Courier New" w:hint="default"/>
+      </w:rPr>
+    </w:lvl>
+    <w:lvl w:ilvl="5" w:tplc="04130005" w:tentative="1">
+      <w:start w:val="1"/>
+      <w:numFmt w:val="bullet"/>
+      <w:lvlText w:val=""/>
+      <w:lvlJc w:val="left"/>
+      <w:pPr>
+        <w:ind w:left="4320" w:hanging="360"/>
+      </w:pPr>
+      <w:rPr>
+        <w:rFonts w:ascii="Wingdings" w:hAnsi="Wingdings" w:hint="default"/>
+      </w:rPr>
+    </w:lvl>
+    <w:lvl w:ilvl="6" w:tplc="04130001" w:tentative="1">
+      <w:start w:val="1"/>
+      <w:numFmt w:val="bullet"/>
+      <w:lvlText w:val=""/>
+      <w:lvlJc w:val="left"/>
+      <w:pPr>
+        <w:ind w:left="5040" w:hanging="360"/>
+      </w:pPr>
+      <w:rPr>
+        <w:rFonts w:ascii="Symbol" w:hAnsi="Symbol" w:hint="default"/>
+      </w:rPr>
+    </w:lvl>
+    <w:lvl w:ilvl="7" w:tplc="04130003" w:tentative="1">
+      <w:start w:val="1"/>
+      <w:numFmt w:val="bullet"/>
+      <w:lvlText w:val="o"/>
+      <w:lvlJc w:val="left"/>
+      <w:pPr>
+        <w:ind w:left="5760" w:hanging="360"/>
+      </w:pPr>
+      <w:rPr>
+        <w:rFonts w:ascii="Courier New" w:hAnsi="Courier New" w:cs="Courier New" w:hint="default"/>
+      </w:rPr>
+    </w:lvl>
+    <w:lvl w:ilvl="8" w:tplc="04130005" w:tentative="1">
+      <w:start w:val="1"/>
+      <w:numFmt w:val="bullet"/>
+      <w:lvlText w:val=""/>
+      <w:lvlJc w:val="left"/>
+      <w:pPr>
+        <w:ind w:left="6480" w:hanging="360"/>
+      </w:pPr>
+      <w:rPr>
+        <w:rFonts w:ascii="Wingdings" w:hAnsi="Wingdings" w:hint="default"/>
+      </w:rPr>
+    </w:lvl>
+  </w:abstractNum>
+  <w:num w:numId="1" w16cid:durableId="1483303417">
+    <w:abstractNumId w:val="0"/>
+  </w:num>
+</w:numbering>
 </file>
 
 <file path=word/styles.xml><?xml version="1.0" encoding="utf-8"?>
@@ -1445,7 +1765,6 @@
   <w:style w:type="character" w:default="1" w:styleId="Standaardalinea-lettertype">
     <w:name w:val="Default Paragraph Font"/>
     <w:uiPriority w:val="1"/>
-    <w:semiHidden/>
     <w:unhideWhenUsed/>
   </w:style>
   <w:style w:type="table" w:default="1" w:styleId="Standaardtabel">
@@ -1512,6 +1831,17 @@
     <w:link w:val="Voettekst"/>
     <w:uiPriority w:val="99"/>
     <w:rsid w:val="007E3905"/>
+  </w:style>
+  <w:style w:type="paragraph" w:styleId="Lijstalinea">
+    <w:name w:val="List Paragraph"/>
+    <w:basedOn w:val="Standaard"/>
+    <w:uiPriority w:val="34"/>
+    <w:qFormat/>
+    <w:rsid w:val="00577B87"/>
+    <w:pPr>
+      <w:ind w:left="720"/>
+      <w:contextualSpacing/>
+    </w:pPr>
   </w:style>
 </w:styles>
 </file>
@@ -1812,15 +2142,6 @@
 </file>
 
 <file path=customXml/item1.xml><?xml version="1.0" encoding="utf-8"?>
-<?mso-contentType ?>
-<FormTemplates xmlns="http://schemas.microsoft.com/sharepoint/v3/contenttype/forms">
-  <Display>DocumentLibraryForm</Display>
-  <Edit>DocumentLibraryForm</Edit>
-  <New>DocumentLibraryForm</New>
-</FormTemplates>
-</file>
-
-<file path=customXml/item2.xml><?xml version="1.0" encoding="utf-8"?>
 <ct:contentTypeSchema xmlns:ct="http://schemas.microsoft.com/office/2006/metadata/contentType" xmlns:ma="http://schemas.microsoft.com/office/2006/metadata/properties/metaAttributes" ct:_="" ma:_="" ma:contentTypeName="Document" ma:contentTypeID="0x010100723942CCEB3A674D8F1F6472CCEFB38E" ma:contentTypeVersion="12" ma:contentTypeDescription="Create a new document." ma:contentTypeScope="" ma:versionID="d927cb39f55c784712932f948b177d24">
   <xsd:schema xmlns:xsd="http://www.w3.org/2001/XMLSchema" xmlns:xs="http://www.w3.org/2001/XMLSchema" xmlns:p="http://schemas.microsoft.com/office/2006/metadata/properties" xmlns:ns2="128482ec-0431-40d5-ab26-89ea2a4f3ccd" xmlns:ns3="60eb0cf4-ae2a-4762-800a-cb593b869ecb" xmlns:ns4="http://schemas.microsoft.com/sharepoint/v4" xmlns:ns5="a2e691a9-fcfc-4d85-a390-1894fe98bd9e" targetNamespace="http://schemas.microsoft.com/office/2006/metadata/properties" ma:root="true" ma:fieldsID="7fbeb51e6a71112fe82e5456e4381d0b" ns2:_="" ns3:_="" ns4:_="" ns5:_="">
     <xsd:import namespace="128482ec-0431-40d5-ab26-89ea2a4f3ccd"/>
@@ -2099,11 +2420,16 @@
 </ct:contentTypeSchema>
 </file>
 
-<file path=customXml/item3.xml><?xml version="1.0" encoding="utf-8"?>
-<b:Sources xmlns:b="http://schemas.openxmlformats.org/officeDocument/2006/bibliography" xmlns="http://schemas.openxmlformats.org/officeDocument/2006/bibliography" SelectedStyle="\APASixthEditionOfficeOnline.xsl" StyleName="APA" Version="6"/>
+<file path=customXml/item2.xml><?xml version="1.0" encoding="utf-8"?>
+<?mso-contentType ?>
+<FormTemplates xmlns="http://schemas.microsoft.com/sharepoint/v3/contenttype/forms">
+  <Display>DocumentLibraryForm</Display>
+  <Edit>DocumentLibraryForm</Edit>
+  <New>DocumentLibraryForm</New>
+</FormTemplates>
 </file>
 
-<file path=customXml/item4.xml><?xml version="1.0" encoding="utf-8"?>
+<file path=customXml/item3.xml><?xml version="1.0" encoding="utf-8"?>
 <p:properties xmlns:p="http://schemas.microsoft.com/office/2006/metadata/properties" xmlns:xsi="http://www.w3.org/2001/XMLSchema-instance" xmlns:pc="http://schemas.microsoft.com/office/infopath/2007/PartnerControls">
   <documentManagement>
     <IconOverlay xmlns="http://schemas.microsoft.com/sharepoint/v4" xsi:nil="true"/>
@@ -2118,15 +2444,11 @@
 </p:properties>
 </file>
 
-<file path=customXml/itemProps1.xml><?xml version="1.0" encoding="utf-8"?>
-<ds:datastoreItem xmlns:ds="http://schemas.openxmlformats.org/officeDocument/2006/customXml" ds:itemID="{6198B21F-7B16-427C-86E0-441E88FA8FF7}">
-  <ds:schemaRefs>
-    <ds:schemaRef ds:uri="http://schemas.microsoft.com/sharepoint/v3/contenttype/forms"/>
-  </ds:schemaRefs>
-</ds:datastoreItem>
+<file path=customXml/item4.xml><?xml version="1.0" encoding="utf-8"?>
+<b:Sources xmlns:b="http://schemas.openxmlformats.org/officeDocument/2006/bibliography" xmlns="http://schemas.openxmlformats.org/officeDocument/2006/bibliography" SelectedStyle="\APASixthEditionOfficeOnline.xsl" StyleName="APA" Version="6"/>
 </file>
 
-<file path=customXml/itemProps2.xml><?xml version="1.0" encoding="utf-8"?>
+<file path=customXml/itemProps1.xml><?xml version="1.0" encoding="utf-8"?>
 <ds:datastoreItem xmlns:ds="http://schemas.openxmlformats.org/officeDocument/2006/customXml" ds:itemID="{88FEB780-E918-4CC8-875C-26EB4FCD48C9}">
   <ds:schemaRefs>
     <ds:schemaRef ds:uri="http://schemas.microsoft.com/office/2006/metadata/contentType"/>
@@ -2147,15 +2469,15 @@
 </ds:datastoreItem>
 </file>
 
-<file path=customXml/itemProps3.xml><?xml version="1.0" encoding="utf-8"?>
-<ds:datastoreItem xmlns:ds="http://schemas.openxmlformats.org/officeDocument/2006/customXml" ds:itemID="{7DEBEE2D-AA42-4273-B7C6-AAC77EC6BC06}">
+<file path=customXml/itemProps2.xml><?xml version="1.0" encoding="utf-8"?>
+<ds:datastoreItem xmlns:ds="http://schemas.openxmlformats.org/officeDocument/2006/customXml" ds:itemID="{6198B21F-7B16-427C-86E0-441E88FA8FF7}">
   <ds:schemaRefs>
-    <ds:schemaRef ds:uri="http://schemas.openxmlformats.org/officeDocument/2006/bibliography"/>
+    <ds:schemaRef ds:uri="http://schemas.microsoft.com/sharepoint/v3/contenttype/forms"/>
   </ds:schemaRefs>
 </ds:datastoreItem>
 </file>
 
-<file path=customXml/itemProps4.xml><?xml version="1.0" encoding="utf-8"?>
+<file path=customXml/itemProps3.xml><?xml version="1.0" encoding="utf-8"?>
 <ds:datastoreItem xmlns:ds="http://schemas.openxmlformats.org/officeDocument/2006/customXml" ds:itemID="{3BBA3492-0549-44C9-B194-770258A0E54A}">
   <ds:schemaRefs>
     <ds:schemaRef ds:uri="http://schemas.microsoft.com/office/2006/metadata/properties"/>
@@ -2165,4 +2487,12 @@
     <ds:schemaRef ds:uri="60eb0cf4-ae2a-4762-800a-cb593b869ecb"/>
   </ds:schemaRefs>
 </ds:datastoreItem>
+</file>
+
+<file path=customXml/itemProps4.xml><?xml version="1.0" encoding="utf-8"?>
+<ds:datastoreItem xmlns:ds="http://schemas.openxmlformats.org/officeDocument/2006/customXml" ds:itemID="{7DEBEE2D-AA42-4273-B7C6-AAC77EC6BC06}">
+  <ds:schemaRefs>
+    <ds:schemaRef ds:uri="http://schemas.openxmlformats.org/officeDocument/2006/bibliography"/>
+  </ds:schemaRefs>
+</ds:datastoreItem>
 </file>
</xml_diff>